<commit_message>
# Artefato 10 - final
</commit_message>
<xml_diff>
--- a/10. Fronteira Sistêmica.docx
+++ b/10. Fronteira Sistêmica.docx
@@ -15,6 +15,9 @@
     </w:p>
     <w:p>
       <w:r>
+        <w:rPr>
+          <w:noProof/>
+        </w:rPr>
         <mc:AlternateContent>
           <mc:Choice Requires="wps">
             <w:drawing>
@@ -164,7 +167,7 @@
           </mc:Choice>
           <mc:Fallback>
             <w:pict>
-              <v:shapetype w14:anchorId="2B877E0C" id="_x0000_t38" coordsize="21600,21600" o:spt="38" o:oned="t" path="m,c@0,0@1,5400@1,10800@1,16200@2,21600,21600,21600e" filled="f">
+              <v:shapetype w14:anchorId="014329FC" id="_x0000_t38" coordsize="21600,21600" o:spt="38" o:oned="t" path="m,c@0,0@1,5400@1,10800@1,16200@2,21600,21600,21600e" filled="f">
                 <v:formulas>
                   <v:f eqn="mid #0 0"/>
                   <v:f eqn="val #0"/>
@@ -237,7 +240,15 @@
                                 <w:b/>
                                 <w:shd w:val="clear" w:color="auto" w:fill="FFFFFF"/>
                               </w:rPr>
-                              <w:t>Aplicação do mercado pago</w:t>
+                              <w:t>API</w:t>
+                            </w:r>
+                            <w:r>
+                              <w:rPr>
+                                <w:rFonts w:ascii="Verdana" w:hAnsi="Verdana"/>
+                                <w:b/>
+                                <w:shd w:val="clear" w:color="auto" w:fill="FFFFFF"/>
+                              </w:rPr>
+                              <w:t xml:space="preserve"> do mercado pago</w:t>
                             </w:r>
                           </w:p>
                         </w:txbxContent>
@@ -283,7 +294,15 @@
                           <w:b/>
                           <w:shd w:val="clear" w:color="auto" w:fill="FFFFFF"/>
                         </w:rPr>
-                        <w:t>Aplicação do mercado pago</w:t>
+                        <w:t>API</w:t>
+                      </w:r>
+                      <w:r>
+                        <w:rPr>
+                          <w:rFonts w:ascii="Verdana" w:hAnsi="Verdana"/>
+                          <w:b/>
+                          <w:shd w:val="clear" w:color="auto" w:fill="FFFFFF"/>
+                        </w:rPr>
+                        <w:t xml:space="preserve"> do mercado pago</w:t>
                       </w:r>
                     </w:p>
                   </w:txbxContent>
@@ -294,6 +313,9 @@
         </mc:AlternateContent>
       </w:r>
       <w:r>
+        <w:rPr>
+          <w:noProof/>
+        </w:rPr>
         <mc:AlternateContent>
           <mc:Choice Requires="wps">
             <w:drawing>
@@ -342,7 +364,7 @@
           </mc:Choice>
           <mc:Fallback>
             <w:pict>
-              <v:shapetype w14:anchorId="661C432A" id="_x0000_t32" coordsize="21600,21600" o:spt="32" o:oned="t" path="m,l21600,21600e" filled="f">
+              <v:shapetype w14:anchorId="50617BC0" id="_x0000_t32" coordsize="21600,21600" o:spt="32" o:oned="t" path="m,l21600,21600e" filled="f">
                 <v:path arrowok="t" fillok="f" o:connecttype="none"/>
                 <o:lock v:ext="edit" shapetype="t"/>
               </v:shapetype>
@@ -352,6 +374,9 @@
         </mc:AlternateContent>
       </w:r>
       <w:r>
+        <w:rPr>
+          <w:noProof/>
+        </w:rPr>
         <mc:AlternateContent>
           <mc:Choice Requires="wps">
             <w:drawing>
@@ -400,12 +425,15 @@
           </mc:Choice>
           <mc:Fallback>
             <w:pict>
-              <v:shape w14:anchorId="5ECFCCA5" id="Conector de seta reta 52" o:spid="_x0000_s1026" type="#_x0000_t32" style="position:absolute;margin-left:170.65pt;margin-top:31.7pt;width:12.15pt;height:14.95pt;flip:x;z-index:251750912;visibility:visible;mso-wrap-style:square;mso-wrap-distance-left:9pt;mso-wrap-distance-top:0;mso-wrap-distance-right:9pt;mso-wrap-distance-bottom:0;mso-position-horizontal:absolute;mso-position-horizontal-relative:text;mso-position-vertical:absolute;mso-position-vertical-relative:text" o:gfxdata="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" strokecolor="#595959"/>
+              <v:shape w14:anchorId="2789E60C" id="Conector de seta reta 52" o:spid="_x0000_s1026" type="#_x0000_t32" style="position:absolute;margin-left:170.65pt;margin-top:31.7pt;width:12.15pt;height:14.95pt;flip:x;z-index:251750912;visibility:visible;mso-wrap-style:square;mso-wrap-distance-left:9pt;mso-wrap-distance-top:0;mso-wrap-distance-right:9pt;mso-wrap-distance-bottom:0;mso-position-horizontal:absolute;mso-position-horizontal-relative:text;mso-position-vertical:absolute;mso-position-vertical-relative:text" o:gfxdata="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" strokecolor="#595959"/>
             </w:pict>
           </mc:Fallback>
         </mc:AlternateContent>
       </w:r>
       <w:r>
+        <w:rPr>
+          <w:noProof/>
+        </w:rPr>
         <mc:AlternateContent>
           <mc:Choice Requires="wps">
             <w:drawing>
@@ -454,12 +482,15 @@
           </mc:Choice>
           <mc:Fallback>
             <w:pict>
-              <v:shape w14:anchorId="5C163D35" id="Conector de seta reta 51" o:spid="_x0000_s1026" type="#_x0000_t32" style="position:absolute;margin-left:171.7pt;margin-top:22.5pt;width:22.25pt;height:.05pt;z-index:251672064;visibility:visible;mso-wrap-style:square;mso-wrap-distance-left:9pt;mso-wrap-distance-top:0;mso-wrap-distance-right:9pt;mso-wrap-distance-bottom:0;mso-position-horizontal:absolute;mso-position-horizontal-relative:text;mso-position-vertical:absolute;mso-position-vertical-relative:text" o:gfxdata="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" strokecolor="#595959"/>
+              <v:shape w14:anchorId="08616C5E" id="Conector de seta reta 51" o:spid="_x0000_s1026" type="#_x0000_t32" style="position:absolute;margin-left:171.7pt;margin-top:22.5pt;width:22.25pt;height:.05pt;z-index:251672064;visibility:visible;mso-wrap-style:square;mso-wrap-distance-left:9pt;mso-wrap-distance-top:0;mso-wrap-distance-right:9pt;mso-wrap-distance-bottom:0;mso-position-horizontal:absolute;mso-position-horizontal-relative:text;mso-position-vertical:absolute;mso-position-vertical-relative:text" o:gfxdata="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" strokecolor="#595959"/>
             </w:pict>
           </mc:Fallback>
         </mc:AlternateContent>
       </w:r>
       <w:r>
+        <w:rPr>
+          <w:noProof/>
+        </w:rPr>
         <mc:AlternateContent>
           <mc:Choice Requires="wps">
             <w:drawing>
@@ -508,7 +539,7 @@
           </mc:Choice>
           <mc:Fallback>
             <w:pict>
-              <v:shape w14:anchorId="737CB73A" id="Conector de seta reta 50" o:spid="_x0000_s1026" type="#_x0000_t32" style="position:absolute;margin-left:182.55pt;margin-top:15.55pt;width:.3pt;height:16.15pt;flip:x;z-index:251593216;visibility:visible;mso-wrap-style:square;mso-wrap-distance-left:9pt;mso-wrap-distance-top:0;mso-wrap-distance-right:9pt;mso-wrap-distance-bottom:0;mso-position-horizontal:absolute;mso-position-horizontal-relative:text;mso-position-vertical:absolute;mso-position-vertical-relative:text" o:gfxdata="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" strokecolor="#595959"/>
+              <v:shape w14:anchorId="1EF31D3C" id="Conector de seta reta 50" o:spid="_x0000_s1026" type="#_x0000_t32" style="position:absolute;margin-left:182.55pt;margin-top:15.55pt;width:.3pt;height:16.15pt;flip:x;z-index:251593216;visibility:visible;mso-wrap-style:square;mso-wrap-distance-left:9pt;mso-wrap-distance-top:0;mso-wrap-distance-right:9pt;mso-wrap-distance-bottom:0;mso-position-horizontal:absolute;mso-position-horizontal-relative:text;mso-position-vertical:absolute;mso-position-vertical-relative:text" o:gfxdata="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" strokecolor="#595959"/>
             </w:pict>
           </mc:Fallback>
         </mc:AlternateContent>
@@ -571,11 +602,12 @@
           </mc:Choice>
           <mc:Fallback>
             <w:pict>
-              <v:shape w14:anchorId="3EE83DFE" id="Conector em curva 48" o:spid="_x0000_s1026" type="#_x0000_t38" style="position:absolute;margin-left:238pt;margin-top:28.55pt;width:37.65pt;height:89.9pt;flip:x;z-index:251487744;visibility:visible;mso-wrap-style:square;mso-wrap-distance-left:9pt;mso-wrap-distance-top:0;mso-wrap-distance-right:9pt;mso-wrap-distance-bottom:0;mso-position-horizontal:absolute;mso-position-horizontal-relative:text;mso-position-vertical:absolute;mso-position-vertical-relative:text" o:gfxdata="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" adj="-28818" strokecolor="black [3040]"/>
+              <v:shape w14:anchorId="2689AEDB" id="Conector em curva 48" o:spid="_x0000_s1026" type="#_x0000_t38" style="position:absolute;margin-left:238pt;margin-top:28.55pt;width:37.65pt;height:89.9pt;flip:x;z-index:251487744;visibility:visible;mso-wrap-style:square;mso-wrap-distance-left:9pt;mso-wrap-distance-top:0;mso-wrap-distance-right:9pt;mso-wrap-distance-bottom:0;mso-position-horizontal:absolute;mso-position-horizontal-relative:text;mso-position-vertical:absolute;mso-position-vertical-relative:text" o:gfxdata="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" adj="-28818" strokecolor="black [3040]"/>
             </w:pict>
           </mc:Fallback>
         </mc:AlternateContent>
       </w:r>
+      <w:bookmarkStart w:id="1" w:name="_GoBack"/>
       <w:r>
         <w:rPr>
           <w:noProof/>
@@ -836,7 +868,15 @@
                                     <w:b/>
                                     <w:shd w:val="clear" w:color="auto" w:fill="FFFFFF"/>
                                   </w:rPr>
-                                  <w:t>Aplicação dos correios</w:t>
+                                  <w:t>API</w:t>
+                                </w:r>
+                                <w:r>
+                                  <w:rPr>
+                                    <w:rFonts w:ascii="Verdana" w:hAnsi="Verdana"/>
+                                    <w:b/>
+                                    <w:shd w:val="clear" w:color="auto" w:fill="FFFFFF"/>
+                                  </w:rPr>
+                                  <w:t xml:space="preserve"> dos correios</w:t>
                                 </w:r>
                               </w:p>
                             </w:txbxContent>
@@ -1032,15 +1072,7 @@
                                     <w:b/>
                                     <w:shd w:val="clear" w:color="auto" w:fill="FFFFFF"/>
                                   </w:rPr>
-                                  <w:t>S</w:t>
-                                </w:r>
-                                <w:r>
-                                  <w:rPr>
-                                    <w:rFonts w:ascii="Verdana" w:hAnsi="Verdana"/>
-                                    <w:b/>
-                                    <w:shd w:val="clear" w:color="auto" w:fill="FFFFFF"/>
-                                  </w:rPr>
-                                  <w:t>ócio proprietário</w:t>
+                                  <w:t>Sócio proprietário</w:t>
                                 </w:r>
                               </w:p>
                             </w:txbxContent>
@@ -1385,7 +1417,15 @@
                               <w:b/>
                               <w:shd w:val="clear" w:color="auto" w:fill="FFFFFF"/>
                             </w:rPr>
-                            <w:t>Aplicação dos correios</w:t>
+                            <w:t>API</w:t>
+                          </w:r>
+                          <w:r>
+                            <w:rPr>
+                              <w:rFonts w:ascii="Verdana" w:hAnsi="Verdana"/>
+                              <w:b/>
+                              <w:shd w:val="clear" w:color="auto" w:fill="FFFFFF"/>
+                            </w:rPr>
+                            <w:t xml:space="preserve"> dos correios</w:t>
                           </w:r>
                         </w:p>
                       </w:txbxContent>
@@ -1430,15 +1470,7 @@
                               <w:b/>
                               <w:shd w:val="clear" w:color="auto" w:fill="FFFFFF"/>
                             </w:rPr>
-                            <w:t>S</w:t>
-                          </w:r>
-                          <w:r>
-                            <w:rPr>
-                              <w:rFonts w:ascii="Verdana" w:hAnsi="Verdana"/>
-                              <w:b/>
-                              <w:shd w:val="clear" w:color="auto" w:fill="FFFFFF"/>
-                            </w:rPr>
-                            <w:t>ócio proprietário</w:t>
+                            <w:t>Sócio proprietário</w:t>
                           </w:r>
                         </w:p>
                       </w:txbxContent>
@@ -1500,7 +1532,6 @@
           </mc:Fallback>
         </mc:AlternateContent>
       </w:r>
-      <w:bookmarkStart w:id="1" w:name="_GoBack"/>
       <w:bookmarkEnd w:id="1"/>
     </w:p>
     <w:p>

</xml_diff>